<commit_message>
XCH changes as of May 6, 2022.
</commit_message>
<xml_diff>
--- a/Notes and background/Notes on spreadsheets.docx
+++ b/Notes and background/Notes on spreadsheets.docx
@@ -1,6 +1,6 @@
 
 <file path=word/document.xml><?xml version="1.0" encoding="utf-8"?>
-<w:document xmlns:wpc="http://schemas.microsoft.com/office/word/2010/wordprocessingCanvas" xmlns:cx="http://schemas.microsoft.com/office/drawing/2014/chartex" xmlns:cx1="http://schemas.microsoft.com/office/drawing/2015/9/8/chartex" xmlns:mc="http://schemas.openxmlformats.org/markup-compatibility/2006" xmlns:o="urn:schemas-microsoft-com:office:office" xmlns:r="http://schemas.openxmlformats.org/officeDocument/2006/relationships" xmlns:m="http://schemas.openxmlformats.org/officeDocument/2006/math" xmlns:v="urn:schemas-microsoft-com:vml" xmlns:wp14="http://schemas.microsoft.com/office/word/2010/wordprocessingDrawing" xmlns:wp="http://schemas.openxmlformats.org/drawingml/2006/wordprocessingDrawing" xmlns:w10="urn:schemas-microsoft-com:office:word" xmlns:w="http://schemas.openxmlformats.org/wordprocessingml/2006/main" xmlns:w14="http://schemas.microsoft.com/office/word/2010/wordml" xmlns:w15="http://schemas.microsoft.com/office/word/2012/wordml" xmlns:w16se="http://schemas.microsoft.com/office/word/2015/wordml/symex" xmlns:wpg="http://schemas.microsoft.com/office/word/2010/wordprocessingGroup" xmlns:wpi="http://schemas.microsoft.com/office/word/2010/wordprocessingInk" xmlns:wne="http://schemas.microsoft.com/office/word/2006/wordml" xmlns:wps="http://schemas.microsoft.com/office/word/2010/wordprocessingShape" mc:Ignorable="w14 w15 w16se wp14">
+<w:document xmlns:wpc="http://schemas.microsoft.com/office/word/2010/wordprocessingCanvas" xmlns:cx="http://schemas.microsoft.com/office/drawing/2014/chartex" xmlns:cx1="http://schemas.microsoft.com/office/drawing/2015/9/8/chartex" xmlns:cx2="http://schemas.microsoft.com/office/drawing/2015/10/21/chartex" xmlns:cx3="http://schemas.microsoft.com/office/drawing/2016/5/9/chartex" xmlns:cx4="http://schemas.microsoft.com/office/drawing/2016/5/10/chartex" xmlns:cx5="http://schemas.microsoft.com/office/drawing/2016/5/11/chartex" xmlns:cx6="http://schemas.microsoft.com/office/drawing/2016/5/12/chartex" xmlns:cx7="http://schemas.microsoft.com/office/drawing/2016/5/13/chartex" xmlns:cx8="http://schemas.microsoft.com/office/drawing/2016/5/14/chartex" xmlns:mc="http://schemas.openxmlformats.org/markup-compatibility/2006" xmlns:aink="http://schemas.microsoft.com/office/drawing/2016/ink" xmlns:am3d="http://schemas.microsoft.com/office/drawing/2017/model3d" xmlns:o="urn:schemas-microsoft-com:office:office" xmlns:oel="http://schemas.microsoft.com/office/2019/extlst" xmlns:r="http://schemas.openxmlformats.org/officeDocument/2006/relationships" xmlns:m="http://schemas.openxmlformats.org/officeDocument/2006/math" xmlns:v="urn:schemas-microsoft-com:vml" xmlns:wp14="http://schemas.microsoft.com/office/word/2010/wordprocessingDrawing" xmlns:wp="http://schemas.openxmlformats.org/drawingml/2006/wordprocessingDrawing" xmlns:w10="urn:schemas-microsoft-com:office:word" xmlns:w="http://schemas.openxmlformats.org/wordprocessingml/2006/main" xmlns:w14="http://schemas.microsoft.com/office/word/2010/wordml" xmlns:w15="http://schemas.microsoft.com/office/word/2012/wordml" xmlns:w16cex="http://schemas.microsoft.com/office/word/2018/wordml/cex" xmlns:w16cid="http://schemas.microsoft.com/office/word/2016/wordml/cid" xmlns:w16="http://schemas.microsoft.com/office/word/2018/wordml" xmlns:w16sdtdh="http://schemas.microsoft.com/office/word/2020/wordml/sdtdatahash" xmlns:w16se="http://schemas.microsoft.com/office/word/2015/wordml/symex" xmlns:wpg="http://schemas.microsoft.com/office/word/2010/wordprocessingGroup" xmlns:wpi="http://schemas.microsoft.com/office/word/2010/wordprocessingInk" xmlns:wne="http://schemas.microsoft.com/office/word/2006/wordml" xmlns:wps="http://schemas.microsoft.com/office/word/2010/wordprocessingShape" mc:Ignorable="w14 w15 w16se w16cid w16 w16cex w16sdtdh wp14">
   <w:body>
     <w:p>
       <w:pPr>
@@ -105,6 +105,106 @@
     </w:p>
     <w:p>
       <w:pPr>
+        <w:pStyle w:val="ListParagraph"/>
+        <w:numPr>
+          <w:ilvl w:val="0"/>
+          <w:numId w:val="4"/>
+        </w:numPr>
+        <w:spacing w:after="0" w:line="240" w:lineRule="auto"/>
+        <w:textAlignment w:val="baseline"/>
+        <w:rPr>
+          <w:rFonts w:ascii="Calibri" w:eastAsia="Times New Roman" w:hAnsi="Calibri" w:cs="Calibri"/>
+          <w:color w:val="000000"/>
+          <w:sz w:val="24"/>
+          <w:szCs w:val="24"/>
+        </w:rPr>
+      </w:pPr>
+      <w:r>
+        <w:rPr>
+          <w:rFonts w:ascii="Calibri" w:eastAsia="Times New Roman" w:hAnsi="Calibri" w:cs="Calibri"/>
+          <w:color w:val="000000"/>
+          <w:sz w:val="24"/>
+          <w:szCs w:val="24"/>
+        </w:rPr>
+        <w:t>NTD = National Transit Database</w:t>
+      </w:r>
+      <w:r>
+        <w:rPr>
+          <w:rFonts w:ascii="Calibri" w:eastAsia="Times New Roman" w:hAnsi="Calibri" w:cs="Calibri"/>
+          <w:color w:val="000000"/>
+          <w:sz w:val="24"/>
+          <w:szCs w:val="24"/>
+        </w:rPr>
+        <w:t xml:space="preserve"> Transit Agency Profiles (</w:t>
+      </w:r>
+      <w:hyperlink r:id="rId5" w:history="1">
+        <w:r>
+          <w:rPr>
+            <w:rStyle w:val="Hyperlink"/>
+          </w:rPr>
+          <w:t>NTD Transit Agency Profiles | FTA (dot.gov)</w:t>
+        </w:r>
+      </w:hyperlink>
+      <w:r>
+        <w:t>)</w:t>
+      </w:r>
+    </w:p>
+    <w:p>
+      <w:pPr>
+        <w:spacing w:after="0" w:line="240" w:lineRule="auto"/>
+        <w:textAlignment w:val="baseline"/>
+        <w:rPr>
+          <w:rFonts w:ascii="Calibri" w:eastAsia="Times New Roman" w:hAnsi="Calibri" w:cs="Calibri"/>
+          <w:color w:val="000000"/>
+          <w:sz w:val="24"/>
+          <w:szCs w:val="24"/>
+        </w:rPr>
+      </w:pPr>
+    </w:p>
+    <w:p>
+      <w:pPr>
+        <w:spacing w:after="0" w:line="240" w:lineRule="auto"/>
+        <w:textAlignment w:val="baseline"/>
+        <w:rPr>
+          <w:rFonts w:ascii="Calibri" w:eastAsia="Times New Roman" w:hAnsi="Calibri" w:cs="Calibri"/>
+          <w:color w:val="000000"/>
+          <w:sz w:val="24"/>
+          <w:szCs w:val="24"/>
+        </w:rPr>
+      </w:pPr>
+      <w:r>
+        <w:rPr>
+          <w:rFonts w:ascii="Calibri" w:eastAsia="Times New Roman" w:hAnsi="Calibri" w:cs="Calibri"/>
+          <w:color w:val="000000"/>
+          <w:sz w:val="24"/>
+          <w:szCs w:val="24"/>
+        </w:rPr>
+        <w:t>NAV = not available</w:t>
+      </w:r>
+    </w:p>
+    <w:p>
+      <w:pPr>
+        <w:spacing w:after="0" w:line="240" w:lineRule="auto"/>
+        <w:textAlignment w:val="baseline"/>
+        <w:rPr>
+          <w:rFonts w:ascii="Calibri" w:eastAsia="Times New Roman" w:hAnsi="Calibri" w:cs="Calibri"/>
+          <w:color w:val="000000"/>
+          <w:sz w:val="24"/>
+          <w:szCs w:val="24"/>
+        </w:rPr>
+      </w:pPr>
+      <w:r>
+        <w:rPr>
+          <w:rFonts w:ascii="Calibri" w:eastAsia="Times New Roman" w:hAnsi="Calibri" w:cs="Calibri"/>
+          <w:color w:val="000000"/>
+          <w:sz w:val="24"/>
+          <w:szCs w:val="24"/>
+        </w:rPr>
+        <w:t>NA = not applicable (presumably available somewhere)</w:t>
+      </w:r>
+    </w:p>
+    <w:p>
+      <w:pPr>
         <w:spacing w:after="0" w:line="240" w:lineRule="auto"/>
         <w:textAlignment w:val="baseline"/>
         <w:rPr>
@@ -135,8 +235,6 @@
         </w:rPr>
         <w:t>Project development milestones:</w:t>
       </w:r>
-      <w:bookmarkStart w:id="0" w:name="_GoBack"/>
-      <w:bookmarkEnd w:id="0"/>
     </w:p>
     <w:p>
       <w:pPr>
@@ -265,6 +363,59 @@
           <w:sz w:val="24"/>
           <w:szCs w:val="24"/>
         </w:rPr>
+        <w:t>Recovery plan</w:t>
+      </w:r>
+      <w:r>
+        <w:rPr>
+          <w:rFonts w:ascii="Calibri" w:eastAsia="Times New Roman" w:hAnsi="Calibri" w:cs="Calibri"/>
+          <w:color w:val="000000"/>
+          <w:sz w:val="24"/>
+          <w:szCs w:val="24"/>
+        </w:rPr>
+        <w:t xml:space="preserve"> (</w:t>
+      </w:r>
+      <w:r>
+        <w:rPr>
+          <w:rFonts w:ascii="Calibri" w:eastAsia="Times New Roman" w:hAnsi="Calibri" w:cs="Calibri"/>
+          <w:color w:val="000000"/>
+          <w:sz w:val="24"/>
+          <w:szCs w:val="24"/>
+        </w:rPr>
+        <w:t>if necessary</w:t>
+      </w:r>
+      <w:r>
+        <w:rPr>
+          <w:rFonts w:ascii="Calibri" w:eastAsia="Times New Roman" w:hAnsi="Calibri" w:cs="Calibri"/>
+          <w:color w:val="000000"/>
+          <w:sz w:val="24"/>
+          <w:szCs w:val="24"/>
+        </w:rPr>
+        <w:t>)</w:t>
+      </w:r>
+    </w:p>
+    <w:p>
+      <w:pPr>
+        <w:pStyle w:val="ListParagraph"/>
+        <w:numPr>
+          <w:ilvl w:val="1"/>
+          <w:numId w:val="1"/>
+        </w:numPr>
+        <w:spacing w:after="0" w:line="240" w:lineRule="auto"/>
+        <w:textAlignment w:val="baseline"/>
+        <w:rPr>
+          <w:rFonts w:ascii="Calibri" w:eastAsia="Times New Roman" w:hAnsi="Calibri" w:cs="Calibri"/>
+          <w:color w:val="000000"/>
+          <w:sz w:val="24"/>
+          <w:szCs w:val="24"/>
+        </w:rPr>
+      </w:pPr>
+      <w:r>
+        <w:rPr>
+          <w:rFonts w:ascii="Calibri" w:eastAsia="Times New Roman" w:hAnsi="Calibri" w:cs="Calibri"/>
+          <w:color w:val="000000"/>
+          <w:sz w:val="24"/>
+          <w:szCs w:val="24"/>
+        </w:rPr>
         <w:t>Project opening</w:t>
       </w:r>
     </w:p>
@@ -392,6 +543,15 @@
         </w:rPr>
         <w:t>/PCGA (Project construction grant agreement</w:t>
       </w:r>
+      <w:r>
+        <w:rPr>
+          <w:rFonts w:ascii="Calibri" w:eastAsia="Times New Roman" w:hAnsi="Calibri" w:cs="Calibri"/>
+          <w:color w:val="000000"/>
+          <w:sz w:val="24"/>
+          <w:szCs w:val="24"/>
+        </w:rPr>
+        <w:t>)</w:t>
+      </w:r>
     </w:p>
     <w:p>
       <w:pPr>
@@ -416,6 +576,32 @@
           <w:sz w:val="24"/>
           <w:szCs w:val="24"/>
         </w:rPr>
+        <w:t>Recovery plan (if necessary)</w:t>
+      </w:r>
+    </w:p>
+    <w:p>
+      <w:pPr>
+        <w:pStyle w:val="ListParagraph"/>
+        <w:numPr>
+          <w:ilvl w:val="1"/>
+          <w:numId w:val="1"/>
+        </w:numPr>
+        <w:spacing w:after="0" w:line="240" w:lineRule="auto"/>
+        <w:textAlignment w:val="baseline"/>
+        <w:rPr>
+          <w:rFonts w:ascii="Calibri" w:eastAsia="Times New Roman" w:hAnsi="Calibri" w:cs="Calibri"/>
+          <w:color w:val="000000"/>
+          <w:sz w:val="24"/>
+          <w:szCs w:val="24"/>
+        </w:rPr>
+      </w:pPr>
+      <w:r>
+        <w:rPr>
+          <w:rFonts w:ascii="Calibri" w:eastAsia="Times New Roman" w:hAnsi="Calibri" w:cs="Calibri"/>
+          <w:color w:val="000000"/>
+          <w:sz w:val="24"/>
+          <w:szCs w:val="24"/>
+        </w:rPr>
         <w:t>Project opening</w:t>
       </w:r>
     </w:p>
@@ -527,27 +713,7 @@
           <w:sz w:val="24"/>
           <w:szCs w:val="24"/>
         </w:rPr>
-        <w:t xml:space="preserve">Milestone (e.g. Preliminary Engineering, Final Design, </w:t>
-      </w:r>
-      <w:proofErr w:type="spellStart"/>
-      <w:r>
-        <w:rPr>
-          <w:rFonts w:ascii="Calibri" w:eastAsia="Times New Roman" w:hAnsi="Calibri" w:cs="Calibri"/>
-          <w:color w:val="000000"/>
-          <w:sz w:val="24"/>
-          <w:szCs w:val="24"/>
-        </w:rPr>
-        <w:t>etc</w:t>
-      </w:r>
-      <w:proofErr w:type="spellEnd"/>
-      <w:r>
-        <w:rPr>
-          <w:rFonts w:ascii="Calibri" w:eastAsia="Times New Roman" w:hAnsi="Calibri" w:cs="Calibri"/>
-          <w:color w:val="000000"/>
-          <w:sz w:val="24"/>
-          <w:szCs w:val="24"/>
-        </w:rPr>
-        <w:t>)</w:t>
+        <w:t>Milestone (e.g. Preliminary Engineering, Final Design, etc)</w:t>
       </w:r>
     </w:p>
     <w:p>
@@ -849,7 +1015,8 @@
           <w:sz w:val="24"/>
           <w:szCs w:val="24"/>
         </w:rPr>
-        <w:t>City</w:t>
+        <w:lastRenderedPageBreak/>
+        <w:t>Sponsor</w:t>
       </w:r>
     </w:p>
     <w:p>
@@ -875,7 +1042,18 @@
           <w:sz w:val="24"/>
           <w:szCs w:val="24"/>
         </w:rPr>
-        <w:t>State</w:t>
+        <w:t>Sponsor ID (</w:t>
+      </w:r>
+      <w:hyperlink r:id="rId6" w:history="1">
+        <w:r>
+          <w:rPr>
+            <w:rStyle w:val="Hyperlink"/>
+          </w:rPr>
+          <w:t>NTD Transit Agency Profiles | FTA (dot.gov)</w:t>
+        </w:r>
+      </w:hyperlink>
+      <w:r>
+        <w:t>)</w:t>
       </w:r>
     </w:p>
     <w:p>
@@ -901,32 +1079,60 @@
           <w:sz w:val="24"/>
           <w:szCs w:val="24"/>
         </w:rPr>
+        <w:t>City</w:t>
+      </w:r>
+    </w:p>
+    <w:p>
+      <w:pPr>
+        <w:pStyle w:val="ListParagraph"/>
+        <w:numPr>
+          <w:ilvl w:val="0"/>
+          <w:numId w:val="3"/>
+        </w:numPr>
+        <w:spacing w:after="0" w:line="240" w:lineRule="auto"/>
+        <w:textAlignment w:val="baseline"/>
+        <w:rPr>
+          <w:rFonts w:ascii="Calibri" w:eastAsia="Times New Roman" w:hAnsi="Calibri" w:cs="Calibri"/>
+          <w:color w:val="000000"/>
+          <w:sz w:val="24"/>
+          <w:szCs w:val="24"/>
+        </w:rPr>
+      </w:pPr>
+      <w:r>
+        <w:rPr>
+          <w:rFonts w:ascii="Calibri" w:eastAsia="Times New Roman" w:hAnsi="Calibri" w:cs="Calibri"/>
+          <w:color w:val="000000"/>
+          <w:sz w:val="24"/>
+          <w:szCs w:val="24"/>
+        </w:rPr>
+        <w:t>State</w:t>
+      </w:r>
+    </w:p>
+    <w:p>
+      <w:pPr>
+        <w:pStyle w:val="ListParagraph"/>
+        <w:numPr>
+          <w:ilvl w:val="0"/>
+          <w:numId w:val="3"/>
+        </w:numPr>
+        <w:spacing w:after="0" w:line="240" w:lineRule="auto"/>
+        <w:textAlignment w:val="baseline"/>
+        <w:rPr>
+          <w:rFonts w:ascii="Calibri" w:eastAsia="Times New Roman" w:hAnsi="Calibri" w:cs="Calibri"/>
+          <w:color w:val="000000"/>
+          <w:sz w:val="24"/>
+          <w:szCs w:val="24"/>
+        </w:rPr>
+      </w:pPr>
+      <w:r>
+        <w:rPr>
+          <w:rFonts w:ascii="Calibri" w:eastAsia="Times New Roman" w:hAnsi="Calibri" w:cs="Calibri"/>
+          <w:color w:val="000000"/>
+          <w:sz w:val="24"/>
+          <w:szCs w:val="24"/>
+        </w:rPr>
         <w:t>Mode</w:t>
       </w:r>
-    </w:p>
-    <w:p>
-      <w:pPr>
-        <w:spacing w:after="0" w:line="240" w:lineRule="auto"/>
-        <w:textAlignment w:val="baseline"/>
-        <w:rPr>
-          <w:rFonts w:ascii="Calibri" w:eastAsia="Times New Roman" w:hAnsi="Calibri" w:cs="Calibri"/>
-          <w:color w:val="000000"/>
-          <w:sz w:val="24"/>
-          <w:szCs w:val="24"/>
-        </w:rPr>
-      </w:pPr>
-    </w:p>
-    <w:p>
-      <w:pPr>
-        <w:spacing w:after="0" w:line="240" w:lineRule="auto"/>
-        <w:textAlignment w:val="baseline"/>
-        <w:rPr>
-          <w:rFonts w:ascii="Calibri" w:eastAsia="Times New Roman" w:hAnsi="Calibri" w:cs="Calibri"/>
-          <w:color w:val="000000"/>
-          <w:sz w:val="24"/>
-          <w:szCs w:val="24"/>
-        </w:rPr>
-      </w:pPr>
     </w:p>
     <w:p>
       <w:pPr>
@@ -952,7 +1158,7 @@
 </file>
 
 <file path=word/numbering.xml><?xml version="1.0" encoding="utf-8"?>
-<w:numbering xmlns:wpc="http://schemas.microsoft.com/office/word/2010/wordprocessingCanvas" xmlns:cx="http://schemas.microsoft.com/office/drawing/2014/chartex" xmlns:cx1="http://schemas.microsoft.com/office/drawing/2015/9/8/chartex" xmlns:mc="http://schemas.openxmlformats.org/markup-compatibility/2006" xmlns:o="urn:schemas-microsoft-com:office:office" xmlns:r="http://schemas.openxmlformats.org/officeDocument/2006/relationships" xmlns:m="http://schemas.openxmlformats.org/officeDocument/2006/math" xmlns:v="urn:schemas-microsoft-com:vml" xmlns:wp14="http://schemas.microsoft.com/office/word/2010/wordprocessingDrawing" xmlns:wp="http://schemas.openxmlformats.org/drawingml/2006/wordprocessingDrawing" xmlns:w10="urn:schemas-microsoft-com:office:word" xmlns:w="http://schemas.openxmlformats.org/wordprocessingml/2006/main" xmlns:w14="http://schemas.microsoft.com/office/word/2010/wordml" xmlns:w15="http://schemas.microsoft.com/office/word/2012/wordml" xmlns:w16se="http://schemas.microsoft.com/office/word/2015/wordml/symex" xmlns:wpg="http://schemas.microsoft.com/office/word/2010/wordprocessingGroup" xmlns:wpi="http://schemas.microsoft.com/office/word/2010/wordprocessingInk" xmlns:wne="http://schemas.microsoft.com/office/word/2006/wordml" xmlns:wps="http://schemas.microsoft.com/office/word/2010/wordprocessingShape" mc:Ignorable="w14 w15 w16se wp14">
+<w:numbering xmlns:wpc="http://schemas.microsoft.com/office/word/2010/wordprocessingCanvas" xmlns:cx="http://schemas.microsoft.com/office/drawing/2014/chartex" xmlns:cx1="http://schemas.microsoft.com/office/drawing/2015/9/8/chartex" xmlns:cx2="http://schemas.microsoft.com/office/drawing/2015/10/21/chartex" xmlns:cx3="http://schemas.microsoft.com/office/drawing/2016/5/9/chartex" xmlns:cx4="http://schemas.microsoft.com/office/drawing/2016/5/10/chartex" xmlns:cx5="http://schemas.microsoft.com/office/drawing/2016/5/11/chartex" xmlns:cx6="http://schemas.microsoft.com/office/drawing/2016/5/12/chartex" xmlns:cx7="http://schemas.microsoft.com/office/drawing/2016/5/13/chartex" xmlns:cx8="http://schemas.microsoft.com/office/drawing/2016/5/14/chartex" xmlns:mc="http://schemas.openxmlformats.org/markup-compatibility/2006" xmlns:aink="http://schemas.microsoft.com/office/drawing/2016/ink" xmlns:am3d="http://schemas.microsoft.com/office/drawing/2017/model3d" xmlns:o="urn:schemas-microsoft-com:office:office" xmlns:oel="http://schemas.microsoft.com/office/2019/extlst" xmlns:r="http://schemas.openxmlformats.org/officeDocument/2006/relationships" xmlns:m="http://schemas.openxmlformats.org/officeDocument/2006/math" xmlns:v="urn:schemas-microsoft-com:vml" xmlns:wp14="http://schemas.microsoft.com/office/word/2010/wordprocessingDrawing" xmlns:wp="http://schemas.openxmlformats.org/drawingml/2006/wordprocessingDrawing" xmlns:w10="urn:schemas-microsoft-com:office:word" xmlns:w="http://schemas.openxmlformats.org/wordprocessingml/2006/main" xmlns:w14="http://schemas.microsoft.com/office/word/2010/wordml" xmlns:w15="http://schemas.microsoft.com/office/word/2012/wordml" xmlns:w16cex="http://schemas.microsoft.com/office/word/2018/wordml/cex" xmlns:w16cid="http://schemas.microsoft.com/office/word/2016/wordml/cid" xmlns:w16="http://schemas.microsoft.com/office/word/2018/wordml" xmlns:w16sdtdh="http://schemas.microsoft.com/office/word/2020/wordml/sdtdatahash" xmlns:w16se="http://schemas.microsoft.com/office/word/2015/wordml/symex" xmlns:wpg="http://schemas.microsoft.com/office/word/2010/wordprocessingGroup" xmlns:wpi="http://schemas.microsoft.com/office/word/2010/wordprocessingInk" xmlns:wne="http://schemas.microsoft.com/office/word/2006/wordml" xmlns:wps="http://schemas.microsoft.com/office/word/2010/wordprocessingShape" mc:Ignorable="w14 w15 w16se w16cid w16 w16cex w16sdtdh wp14">
   <w:abstractNum w:abstractNumId="0" w15:restartNumberingAfterBreak="0">
     <w:nsid w:val="0B1F4B27"/>
     <w:multiLevelType w:val="hybridMultilevel"/>
@@ -1405,23 +1611,23 @@
       </w:rPr>
     </w:lvl>
   </w:abstractNum>
-  <w:num w:numId="1">
+  <w:num w:numId="1" w16cid:durableId="299966344">
     <w:abstractNumId w:val="1"/>
   </w:num>
-  <w:num w:numId="2">
+  <w:num w:numId="2" w16cid:durableId="511722876">
     <w:abstractNumId w:val="0"/>
   </w:num>
-  <w:num w:numId="3">
+  <w:num w:numId="3" w16cid:durableId="1575970989">
     <w:abstractNumId w:val="3"/>
   </w:num>
-  <w:num w:numId="4">
+  <w:num w:numId="4" w16cid:durableId="779295770">
     <w:abstractNumId w:val="2"/>
   </w:num>
 </w:numbering>
 </file>
 
 <file path=word/styles.xml><?xml version="1.0" encoding="utf-8"?>
-<w:styles xmlns:mc="http://schemas.openxmlformats.org/markup-compatibility/2006" xmlns:r="http://schemas.openxmlformats.org/officeDocument/2006/relationships" xmlns:w="http://schemas.openxmlformats.org/wordprocessingml/2006/main" xmlns:w14="http://schemas.microsoft.com/office/word/2010/wordml" xmlns:w15="http://schemas.microsoft.com/office/word/2012/wordml" xmlns:w16se="http://schemas.microsoft.com/office/word/2015/wordml/symex" mc:Ignorable="w14 w15 w16se">
+<w:styles xmlns:mc="http://schemas.openxmlformats.org/markup-compatibility/2006" xmlns:r="http://schemas.openxmlformats.org/officeDocument/2006/relationships" xmlns:w="http://schemas.openxmlformats.org/wordprocessingml/2006/main" xmlns:w14="http://schemas.microsoft.com/office/word/2010/wordml" xmlns:w15="http://schemas.microsoft.com/office/word/2012/wordml" xmlns:w16cex="http://schemas.microsoft.com/office/word/2018/wordml/cex" xmlns:w16cid="http://schemas.microsoft.com/office/word/2016/wordml/cid" xmlns:w16="http://schemas.microsoft.com/office/word/2018/wordml" xmlns:w16sdtdh="http://schemas.microsoft.com/office/word/2020/wordml/sdtdatahash" xmlns:w16se="http://schemas.microsoft.com/office/word/2015/wordml/symex" mc:Ignorable="w14 w15 w16se w16cid w16 w16cex w16sdtdh">
   <w:docDefaults>
     <w:rPrDefault>
       <w:rPr>
@@ -1437,7 +1643,7 @@
       </w:pPr>
     </w:pPrDefault>
   </w:docDefaults>
-  <w:latentStyles w:defLockedState="0" w:defUIPriority="99" w:defSemiHidden="0" w:defUnhideWhenUsed="0" w:defQFormat="0" w:count="371">
+  <w:latentStyles w:defLockedState="0" w:defUIPriority="99" w:defSemiHidden="0" w:defUnhideWhenUsed="0" w:defQFormat="0" w:count="376">
     <w:lsdException w:name="Normal" w:uiPriority="0" w:qFormat="1"/>
     <w:lsdException w:name="heading 1" w:uiPriority="9" w:qFormat="1"/>
     <w:lsdException w:name="heading 2" w:semiHidden="1" w:uiPriority="9" w:unhideWhenUsed="1" w:qFormat="1"/>
@@ -1809,6 +2015,11 @@
     <w:lsdException w:name="List Table 5 Dark Accent 6" w:uiPriority="50"/>
     <w:lsdException w:name="List Table 6 Colorful Accent 6" w:uiPriority="51"/>
     <w:lsdException w:name="List Table 7 Colorful Accent 6" w:uiPriority="52"/>
+    <w:lsdException w:name="Mention" w:semiHidden="1" w:unhideWhenUsed="1"/>
+    <w:lsdException w:name="Smart Hyperlink" w:semiHidden="1" w:unhideWhenUsed="1"/>
+    <w:lsdException w:name="Hashtag" w:semiHidden="1" w:unhideWhenUsed="1"/>
+    <w:lsdException w:name="Unresolved Mention" w:semiHidden="1" w:unhideWhenUsed="1"/>
+    <w:lsdException w:name="Smart Link" w:semiHidden="1" w:unhideWhenUsed="1"/>
   </w:latentStyles>
   <w:style w:type="paragraph" w:default="1" w:styleId="Normal">
     <w:name w:val="Normal"/>
@@ -1861,6 +2072,18 @@
     <w:rPr>
       <w:color w:val="0563C1" w:themeColor="hyperlink"/>
       <w:u w:val="single"/>
+    </w:rPr>
+  </w:style>
+  <w:style w:type="character" w:styleId="UnresolvedMention">
+    <w:name w:val="Unresolved Mention"/>
+    <w:basedOn w:val="DefaultParagraphFont"/>
+    <w:uiPriority w:val="99"/>
+    <w:semiHidden/>
+    <w:unhideWhenUsed/>
+    <w:rsid w:val="00A430E5"/>
+    <w:rPr>
+      <w:color w:val="605E5C"/>
+      <w:shd w:val="clear" w:color="auto" w:fill="E1DFDD"/>
     </w:rPr>
   </w:style>
 </w:styles>

</xml_diff>

<commit_message>
Updated readme file and documentation.
</commit_message>
<xml_diff>
--- a/Notes and background/Notes on spreadsheets.docx
+++ b/Notes and background/Notes on spreadsheets.docx
@@ -1,6 +1,6 @@
 
 <file path=word/document.xml><?xml version="1.0" encoding="utf-8"?>
-<w:document xmlns:wpc="http://schemas.microsoft.com/office/word/2010/wordprocessingCanvas" xmlns:cx="http://schemas.microsoft.com/office/drawing/2014/chartex" xmlns:cx1="http://schemas.microsoft.com/office/drawing/2015/9/8/chartex" xmlns:cx2="http://schemas.microsoft.com/office/drawing/2015/10/21/chartex" xmlns:cx3="http://schemas.microsoft.com/office/drawing/2016/5/9/chartex" xmlns:cx4="http://schemas.microsoft.com/office/drawing/2016/5/10/chartex" xmlns:cx5="http://schemas.microsoft.com/office/drawing/2016/5/11/chartex" xmlns:cx6="http://schemas.microsoft.com/office/drawing/2016/5/12/chartex" xmlns:cx7="http://schemas.microsoft.com/office/drawing/2016/5/13/chartex" xmlns:cx8="http://schemas.microsoft.com/office/drawing/2016/5/14/chartex" xmlns:mc="http://schemas.openxmlformats.org/markup-compatibility/2006" xmlns:aink="http://schemas.microsoft.com/office/drawing/2016/ink" xmlns:am3d="http://schemas.microsoft.com/office/drawing/2017/model3d" xmlns:o="urn:schemas-microsoft-com:office:office" xmlns:r="http://schemas.openxmlformats.org/officeDocument/2006/relationships" xmlns:m="http://schemas.openxmlformats.org/officeDocument/2006/math" xmlns:v="urn:schemas-microsoft-com:vml" xmlns:wp14="http://schemas.microsoft.com/office/word/2010/wordprocessingDrawing" xmlns:wp="http://schemas.openxmlformats.org/drawingml/2006/wordprocessingDrawing" xmlns:w10="urn:schemas-microsoft-com:office:word" xmlns:w="http://schemas.openxmlformats.org/wordprocessingml/2006/main" xmlns:w14="http://schemas.microsoft.com/office/word/2010/wordml" xmlns:w15="http://schemas.microsoft.com/office/word/2012/wordml" xmlns:w16cex="http://schemas.microsoft.com/office/word/2018/wordml/cex" xmlns:w16cid="http://schemas.microsoft.com/office/word/2016/wordml/cid" xmlns:w16="http://schemas.microsoft.com/office/word/2018/wordml" xmlns:w16sdtdh="http://schemas.microsoft.com/office/word/2020/wordml/sdtdatahash" xmlns:w16se="http://schemas.microsoft.com/office/word/2015/wordml/symex" xmlns:wpg="http://schemas.microsoft.com/office/word/2010/wordprocessingGroup" xmlns:wpi="http://schemas.microsoft.com/office/word/2010/wordprocessingInk" xmlns:wne="http://schemas.microsoft.com/office/word/2006/wordml" xmlns:wps="http://schemas.microsoft.com/office/word/2010/wordprocessingShape" mc:Ignorable="w14 w15 w16se w16cid w16 w16cex w16sdtdh wp14">
+<w:document xmlns:wpc="http://schemas.microsoft.com/office/word/2010/wordprocessingCanvas" xmlns:cx="http://schemas.microsoft.com/office/drawing/2014/chartex" xmlns:cx1="http://schemas.microsoft.com/office/drawing/2015/9/8/chartex" xmlns:cx2="http://schemas.microsoft.com/office/drawing/2015/10/21/chartex" xmlns:cx3="http://schemas.microsoft.com/office/drawing/2016/5/9/chartex" xmlns:cx4="http://schemas.microsoft.com/office/drawing/2016/5/10/chartex" xmlns:cx5="http://schemas.microsoft.com/office/drawing/2016/5/11/chartex" xmlns:cx6="http://schemas.microsoft.com/office/drawing/2016/5/12/chartex" xmlns:cx7="http://schemas.microsoft.com/office/drawing/2016/5/13/chartex" xmlns:cx8="http://schemas.microsoft.com/office/drawing/2016/5/14/chartex" xmlns:mc="http://schemas.openxmlformats.org/markup-compatibility/2006" xmlns:aink="http://schemas.microsoft.com/office/drawing/2016/ink" xmlns:am3d="http://schemas.microsoft.com/office/drawing/2017/model3d" xmlns:o="urn:schemas-microsoft-com:office:office" xmlns:oel="http://schemas.microsoft.com/office/2019/extlst" xmlns:r="http://schemas.openxmlformats.org/officeDocument/2006/relationships" xmlns:m="http://schemas.openxmlformats.org/officeDocument/2006/math" xmlns:v="urn:schemas-microsoft-com:vml" xmlns:wp14="http://schemas.microsoft.com/office/word/2010/wordprocessingDrawing" xmlns:wp="http://schemas.openxmlformats.org/drawingml/2006/wordprocessingDrawing" xmlns:w10="urn:schemas-microsoft-com:office:word" xmlns:w="http://schemas.openxmlformats.org/wordprocessingml/2006/main" xmlns:w14="http://schemas.microsoft.com/office/word/2010/wordml" xmlns:w15="http://schemas.microsoft.com/office/word/2012/wordml" xmlns:w16cex="http://schemas.microsoft.com/office/word/2018/wordml/cex" xmlns:w16cid="http://schemas.microsoft.com/office/word/2016/wordml/cid" xmlns:w16="http://schemas.microsoft.com/office/word/2018/wordml" xmlns:w16sdtdh="http://schemas.microsoft.com/office/word/2020/wordml/sdtdatahash" xmlns:w16se="http://schemas.microsoft.com/office/word/2015/wordml/symex" xmlns:wpg="http://schemas.microsoft.com/office/word/2010/wordprocessingGroup" xmlns:wpi="http://schemas.microsoft.com/office/word/2010/wordprocessingInk" xmlns:wne="http://schemas.microsoft.com/office/word/2006/wordml" xmlns:wps="http://schemas.microsoft.com/office/word/2010/wordprocessingShape" mc:Ignorable="w14 w15 w16se w16cid w16 w16cex w16sdtdh wp14">
   <w:body>
     <w:p>
       <w:pPr>
@@ -794,7 +794,27 @@
           <w:sz w:val="24"/>
           <w:szCs w:val="24"/>
         </w:rPr>
-        <w:t xml:space="preserve">Milestone (e.g. Preliminary Engineering, Final Design, </w:t>
+        <w:t>Milestone (</w:t>
+      </w:r>
+      <w:proofErr w:type="gramStart"/>
+      <w:r>
+        <w:rPr>
+          <w:rFonts w:ascii="Calibri" w:eastAsia="Times New Roman" w:hAnsi="Calibri" w:cs="Calibri"/>
+          <w:color w:val="000000"/>
+          <w:sz w:val="24"/>
+          <w:szCs w:val="24"/>
+        </w:rPr>
+        <w:t>e.g.</w:t>
+      </w:r>
+      <w:proofErr w:type="gramEnd"/>
+      <w:r>
+        <w:rPr>
+          <w:rFonts w:ascii="Calibri" w:eastAsia="Times New Roman" w:hAnsi="Calibri" w:cs="Calibri"/>
+          <w:color w:val="000000"/>
+          <w:sz w:val="24"/>
+          <w:szCs w:val="24"/>
+        </w:rPr>
+        <w:t xml:space="preserve"> Preliminary Engineering, Final Design, </w:t>
       </w:r>
       <w:proofErr w:type="spellStart"/>
       <w:r>
@@ -866,7 +886,25 @@
           <w:sz w:val="24"/>
           <w:szCs w:val="24"/>
         </w:rPr>
-        <w:t>Expected cost (in thousands) (actual cost if the milestone in project opening)</w:t>
+        <w:t>Expected cost (in thousands) (actual cost if the milestone i</w:t>
+      </w:r>
+      <w:r>
+        <w:rPr>
+          <w:rFonts w:ascii="Calibri" w:eastAsia="Times New Roman" w:hAnsi="Calibri" w:cs="Calibri"/>
+          <w:color w:val="000000"/>
+          <w:sz w:val="24"/>
+          <w:szCs w:val="24"/>
+        </w:rPr>
+        <w:t>s</w:t>
+      </w:r>
+      <w:r>
+        <w:rPr>
+          <w:rFonts w:ascii="Calibri" w:eastAsia="Times New Roman" w:hAnsi="Calibri" w:cs="Calibri"/>
+          <w:color w:val="000000"/>
+          <w:sz w:val="24"/>
+          <w:szCs w:val="24"/>
+        </w:rPr>
+        <w:t xml:space="preserve"> project opening)</w:t>
       </w:r>
     </w:p>
     <w:p>
@@ -901,8 +939,19 @@
           <w:sz w:val="24"/>
           <w:szCs w:val="24"/>
         </w:rPr>
-        <w:t>pected 5309 contribution</w:t>
-      </w:r>
+        <w:t xml:space="preserve">pected 5309 </w:t>
+      </w:r>
+      <w:proofErr w:type="gramStart"/>
+      <w:r>
+        <w:rPr>
+          <w:rFonts w:ascii="Calibri" w:eastAsia="Times New Roman" w:hAnsi="Calibri" w:cs="Calibri"/>
+          <w:color w:val="000000"/>
+          <w:sz w:val="24"/>
+          <w:szCs w:val="24"/>
+        </w:rPr>
+        <w:t>contribution</w:t>
+      </w:r>
+      <w:proofErr w:type="gramEnd"/>
     </w:p>
     <w:p>
       <w:pPr>
@@ -927,8 +976,19 @@
           <w:sz w:val="24"/>
           <w:szCs w:val="24"/>
         </w:rPr>
-        <w:t>Expected other federal funds</w:t>
-      </w:r>
+        <w:t xml:space="preserve">Expected other federal </w:t>
+      </w:r>
+      <w:proofErr w:type="gramStart"/>
+      <w:r>
+        <w:rPr>
+          <w:rFonts w:ascii="Calibri" w:eastAsia="Times New Roman" w:hAnsi="Calibri" w:cs="Calibri"/>
+          <w:color w:val="000000"/>
+          <w:sz w:val="24"/>
+          <w:szCs w:val="24"/>
+        </w:rPr>
+        <w:t>funds</w:t>
+      </w:r>
+      <w:proofErr w:type="gramEnd"/>
     </w:p>
     <w:p>
       <w:pPr>
@@ -953,7 +1013,27 @@
           <w:sz w:val="24"/>
           <w:szCs w:val="24"/>
         </w:rPr>
-        <w:t xml:space="preserve">Expected opening date </w:t>
+        <w:t xml:space="preserve">Expected opening </w:t>
+      </w:r>
+      <w:proofErr w:type="gramStart"/>
+      <w:r>
+        <w:rPr>
+          <w:rFonts w:ascii="Calibri" w:eastAsia="Times New Roman" w:hAnsi="Calibri" w:cs="Calibri"/>
+          <w:color w:val="000000"/>
+          <w:sz w:val="24"/>
+          <w:szCs w:val="24"/>
+        </w:rPr>
+        <w:t>date</w:t>
+      </w:r>
+      <w:proofErr w:type="gramEnd"/>
+      <w:r>
+        <w:rPr>
+          <w:rFonts w:ascii="Calibri" w:eastAsia="Times New Roman" w:hAnsi="Calibri" w:cs="Calibri"/>
+          <w:color w:val="000000"/>
+          <w:sz w:val="24"/>
+          <w:szCs w:val="24"/>
+        </w:rPr>
+        <w:t xml:space="preserve"> </w:t>
       </w:r>
     </w:p>
     <w:p>
@@ -1455,7 +1535,7 @@
 </file>
 
 <file path=word/numbering.xml><?xml version="1.0" encoding="utf-8"?>
-<w:numbering xmlns:wpc="http://schemas.microsoft.com/office/word/2010/wordprocessingCanvas" xmlns:cx="http://schemas.microsoft.com/office/drawing/2014/chartex" xmlns:cx1="http://schemas.microsoft.com/office/drawing/2015/9/8/chartex" xmlns:cx2="http://schemas.microsoft.com/office/drawing/2015/10/21/chartex" xmlns:cx3="http://schemas.microsoft.com/office/drawing/2016/5/9/chartex" xmlns:cx4="http://schemas.microsoft.com/office/drawing/2016/5/10/chartex" xmlns:cx5="http://schemas.microsoft.com/office/drawing/2016/5/11/chartex" xmlns:cx6="http://schemas.microsoft.com/office/drawing/2016/5/12/chartex" xmlns:cx7="http://schemas.microsoft.com/office/drawing/2016/5/13/chartex" xmlns:cx8="http://schemas.microsoft.com/office/drawing/2016/5/14/chartex" xmlns:mc="http://schemas.openxmlformats.org/markup-compatibility/2006" xmlns:aink="http://schemas.microsoft.com/office/drawing/2016/ink" xmlns:am3d="http://schemas.microsoft.com/office/drawing/2017/model3d" xmlns:o="urn:schemas-microsoft-com:office:office" xmlns:r="http://schemas.openxmlformats.org/officeDocument/2006/relationships" xmlns:m="http://schemas.openxmlformats.org/officeDocument/2006/math" xmlns:v="urn:schemas-microsoft-com:vml" xmlns:wp14="http://schemas.microsoft.com/office/word/2010/wordprocessingDrawing" xmlns:wp="http://schemas.openxmlformats.org/drawingml/2006/wordprocessingDrawing" xmlns:w10="urn:schemas-microsoft-com:office:word" xmlns:w="http://schemas.openxmlformats.org/wordprocessingml/2006/main" xmlns:w14="http://schemas.microsoft.com/office/word/2010/wordml" xmlns:w15="http://schemas.microsoft.com/office/word/2012/wordml" xmlns:w16cex="http://schemas.microsoft.com/office/word/2018/wordml/cex" xmlns:w16cid="http://schemas.microsoft.com/office/word/2016/wordml/cid" xmlns:w16="http://schemas.microsoft.com/office/word/2018/wordml" xmlns:w16sdtdh="http://schemas.microsoft.com/office/word/2020/wordml/sdtdatahash" xmlns:w16se="http://schemas.microsoft.com/office/word/2015/wordml/symex" xmlns:wpg="http://schemas.microsoft.com/office/word/2010/wordprocessingGroup" xmlns:wpi="http://schemas.microsoft.com/office/word/2010/wordprocessingInk" xmlns:wne="http://schemas.microsoft.com/office/word/2006/wordml" xmlns:wps="http://schemas.microsoft.com/office/word/2010/wordprocessingShape" mc:Ignorable="w14 w15 w16se w16cid w16 w16cex w16sdtdh wp14">
+<w:numbering xmlns:wpc="http://schemas.microsoft.com/office/word/2010/wordprocessingCanvas" xmlns:cx="http://schemas.microsoft.com/office/drawing/2014/chartex" xmlns:cx1="http://schemas.microsoft.com/office/drawing/2015/9/8/chartex" xmlns:cx2="http://schemas.microsoft.com/office/drawing/2015/10/21/chartex" xmlns:cx3="http://schemas.microsoft.com/office/drawing/2016/5/9/chartex" xmlns:cx4="http://schemas.microsoft.com/office/drawing/2016/5/10/chartex" xmlns:cx5="http://schemas.microsoft.com/office/drawing/2016/5/11/chartex" xmlns:cx6="http://schemas.microsoft.com/office/drawing/2016/5/12/chartex" xmlns:cx7="http://schemas.microsoft.com/office/drawing/2016/5/13/chartex" xmlns:cx8="http://schemas.microsoft.com/office/drawing/2016/5/14/chartex" xmlns:mc="http://schemas.openxmlformats.org/markup-compatibility/2006" xmlns:aink="http://schemas.microsoft.com/office/drawing/2016/ink" xmlns:am3d="http://schemas.microsoft.com/office/drawing/2017/model3d" xmlns:o="urn:schemas-microsoft-com:office:office" xmlns:oel="http://schemas.microsoft.com/office/2019/extlst" xmlns:r="http://schemas.openxmlformats.org/officeDocument/2006/relationships" xmlns:m="http://schemas.openxmlformats.org/officeDocument/2006/math" xmlns:v="urn:schemas-microsoft-com:vml" xmlns:wp14="http://schemas.microsoft.com/office/word/2010/wordprocessingDrawing" xmlns:wp="http://schemas.openxmlformats.org/drawingml/2006/wordprocessingDrawing" xmlns:w10="urn:schemas-microsoft-com:office:word" xmlns:w="http://schemas.openxmlformats.org/wordprocessingml/2006/main" xmlns:w14="http://schemas.microsoft.com/office/word/2010/wordml" xmlns:w15="http://schemas.microsoft.com/office/word/2012/wordml" xmlns:w16cex="http://schemas.microsoft.com/office/word/2018/wordml/cex" xmlns:w16cid="http://schemas.microsoft.com/office/word/2016/wordml/cid" xmlns:w16="http://schemas.microsoft.com/office/word/2018/wordml" xmlns:w16sdtdh="http://schemas.microsoft.com/office/word/2020/wordml/sdtdatahash" xmlns:w16se="http://schemas.microsoft.com/office/word/2015/wordml/symex" xmlns:wpg="http://schemas.microsoft.com/office/word/2010/wordprocessingGroup" xmlns:wpi="http://schemas.microsoft.com/office/word/2010/wordprocessingInk" xmlns:wne="http://schemas.microsoft.com/office/word/2006/wordml" xmlns:wps="http://schemas.microsoft.com/office/word/2010/wordprocessingShape" mc:Ignorable="w14 w15 w16se w16cid w16 w16cex w16sdtdh wp14">
   <w:abstractNum w:abstractNumId="0" w15:restartNumberingAfterBreak="0">
     <w:nsid w:val="0B1F4B27"/>
     <w:multiLevelType w:val="hybridMultilevel"/>
@@ -2020,19 +2100,19 @@
       </w:rPr>
     </w:lvl>
   </w:abstractNum>
-  <w:num w:numId="1">
+  <w:num w:numId="1" w16cid:durableId="956638705">
     <w:abstractNumId w:val="1"/>
   </w:num>
-  <w:num w:numId="2">
+  <w:num w:numId="2" w16cid:durableId="1433431985">
     <w:abstractNumId w:val="0"/>
   </w:num>
-  <w:num w:numId="3">
+  <w:num w:numId="3" w16cid:durableId="388726382">
     <w:abstractNumId w:val="4"/>
   </w:num>
-  <w:num w:numId="4">
+  <w:num w:numId="4" w16cid:durableId="2028822144">
     <w:abstractNumId w:val="2"/>
   </w:num>
-  <w:num w:numId="5">
+  <w:num w:numId="5" w16cid:durableId="133722487">
     <w:abstractNumId w:val="3"/>
   </w:num>
 </w:numbering>

</xml_diff>